<commit_message>
Sprachen in LibreOffice Writer auf Englisch (USA)
</commit_message>
<xml_diff>
--- a/Englisch-Text-1.docx
+++ b/Englisch-Text-1.docx
@@ -1,134 +1,52 @@
 
 <file path=word/document.xml><?xml version="1.0" encoding="utf-8"?>
-<w:document xmlns:wpc="http://schemas.microsoft.com/office/word/2010/wordprocessingCanvas" xmlns:cx="http://schemas.microsoft.com/office/drawing/2014/chartex" xmlns:mc="http://schemas.openxmlformats.org/markup-compatibility/2006" xmlns:o="urn:schemas-microsoft-com:office:office" xmlns:r="http://schemas.openxmlformats.org/officeDocument/2006/relationships" xmlns:m="http://schemas.openxmlformats.org/officeDocument/2006/math" xmlns:v="urn:schemas-microsoft-com:vml" xmlns:wp14="http://schemas.microsoft.com/office/word/2010/wordprocessingDrawing" xmlns:wp="http://schemas.openxmlformats.org/drawingml/2006/wordprocessingDrawing" xmlns:w10="urn:schemas-microsoft-com:office:word" xmlns:w="http://schemas.openxmlformats.org/wordprocessingml/2006/main" xmlns:w14="http://schemas.microsoft.com/office/word/2010/wordml" xmlns:w15="http://schemas.microsoft.com/office/word/2012/wordml" xmlns:w16se="http://schemas.microsoft.com/office/word/2015/wordml/symex" xmlns:wpg="http://schemas.microsoft.com/office/word/2010/wordprocessingGroup" xmlns:wpi="http://schemas.microsoft.com/office/word/2010/wordprocessingInk" xmlns:wne="http://schemas.microsoft.com/office/word/2006/wordml" xmlns:wps="http://schemas.microsoft.com/office/word/2010/wordprocessingShape" mc:Ignorable="w14 w15 w16se wp14">
+<w:document xmlns:o="urn:schemas-microsoft-com:office:office" xmlns:r="http://schemas.openxmlformats.org/officeDocument/2006/relationships" xmlns:v="urn:schemas-microsoft-com:vml" xmlns:w="http://schemas.openxmlformats.org/wordprocessingml/2006/main" xmlns:w10="urn:schemas-microsoft-com:office:word" xmlns:wp="http://schemas.openxmlformats.org/drawingml/2006/wordprocessingDrawing" xmlns:wps="http://schemas.microsoft.com/office/word/2010/wordprocessingShape" xmlns:wpg="http://schemas.microsoft.com/office/word/2010/wordprocessingGroup" xmlns:mc="http://schemas.openxmlformats.org/markup-compatibility/2006" xmlns:wp14="http://schemas.microsoft.com/office/word/2010/wordprocessingDrawing" xmlns:w14="http://schemas.microsoft.com/office/word/2010/wordml" mc:Ignorable="w14 wp14">
   <w:body>
     <w:p>
       <w:pPr>
-        <w:spacing w:line="360" w:lineRule="auto"/>
+        <w:pStyle w:val="Normal"/>
+        <w:spacing w:lineRule="auto" w:line="360" w:before="0" w:after="160"/>
         <w:rPr>
-          <w:rFonts w:cstheme="minorHAnsi"/>
-          <w:sz w:val="24"/>
-          <w:szCs w:val="24"/>
+          <w:lang w:val="en-US"/>
         </w:rPr>
       </w:pPr>
       <w:r>
         <w:rPr>
-          <w:rFonts w:cstheme="minorHAnsi"/>
+          <w:rFonts w:cs="Calibri" w:cstheme="minorHAnsi"/>
           <w:sz w:val="24"/>
           <w:szCs w:val="24"/>
+          <w:lang w:val="en-US"/>
         </w:rPr>
-        <w:t>FORMATIERUNG: Calibri/</w:t>
-      </w:r>
-      <w:proofErr w:type="spellStart"/>
-      <w:r>
-        <w:rPr>
-          <w:rFonts w:cstheme="minorHAnsi"/>
-          <w:sz w:val="24"/>
-          <w:szCs w:val="24"/>
-        </w:rPr>
-        <w:t>Carlito</w:t>
-      </w:r>
-      <w:proofErr w:type="spellEnd"/>
-      <w:r>
-        <w:rPr>
-          <w:rFonts w:cstheme="minorHAnsi"/>
-          <w:sz w:val="24"/>
-          <w:szCs w:val="24"/>
-        </w:rPr>
-        <w:t xml:space="preserve">, 12pt und </w:t>
-      </w:r>
-      <w:r>
-        <w:rPr>
-          <w:rFonts w:cstheme="minorHAnsi"/>
-          <w:sz w:val="24"/>
-          <w:szCs w:val="24"/>
-        </w:rPr>
-        <w:t>1,5 Zeilenabstand (</w:t>
-      </w:r>
-      <w:r>
-        <w:rPr>
-          <w:rFonts w:cstheme="minorHAnsi"/>
-          <w:sz w:val="24"/>
-          <w:szCs w:val="24"/>
-        </w:rPr>
-        <w:t xml:space="preserve">ist </w:t>
-      </w:r>
-      <w:r>
-        <w:rPr>
-          <w:rFonts w:cstheme="minorHAnsi"/>
-          <w:sz w:val="24"/>
-          <w:szCs w:val="24"/>
-        </w:rPr>
-        <w:t>voreingestellt)</w:t>
+        <w:t>FORMATIERUNG: Calibri/Carlito, 12pt und 1,5 Zeilenabstand (ist voreingestellt)</w:t>
       </w:r>
     </w:p>
     <w:sectPr>
-      <w:headerReference w:type="even" r:id="rId9"/>
-      <w:headerReference w:type="default" r:id="rId10"/>
-      <w:footerReference w:type="even" r:id="rId11"/>
-      <w:footerReference w:type="default" r:id="rId12"/>
-      <w:headerReference w:type="first" r:id="rId13"/>
-      <w:footerReference w:type="first" r:id="rId14"/>
+      <w:headerReference w:type="default" r:id="rId2"/>
+      <w:footerReference w:type="default" r:id="rId3"/>
+      <w:type w:val="nextPage"/>
       <w:pgSz w:w="11906" w:h="16838"/>
-      <w:pgMar w:top="1417" w:right="1417" w:bottom="1134" w:left="1417" w:header="708" w:footer="708" w:gutter="0"/>
-      <w:cols w:space="708"/>
-      <w:docGrid w:linePitch="360"/>
+      <w:pgMar w:left="1417" w:right="1417" w:header="708" w:top="1417" w:footer="708" w:bottom="1134" w:gutter="0"/>
+      <w:pgNumType w:fmt="decimal"/>
+      <w:formProt w:val="false"/>
+      <w:textDirection w:val="lrTb"/>
+      <w:docGrid w:type="default" w:linePitch="360" w:charSpace="4096"/>
     </w:sectPr>
   </w:body>
 </w:document>
 </file>
 
-<file path=word/endnotes.xml><?xml version="1.0" encoding="utf-8"?>
-<w:endnotes xmlns:wpc="http://schemas.microsoft.com/office/word/2010/wordprocessingCanvas" xmlns:cx="http://schemas.microsoft.com/office/drawing/2014/chartex" xmlns:mc="http://schemas.openxmlformats.org/markup-compatibility/2006" xmlns:o="urn:schemas-microsoft-com:office:office" xmlns:r="http://schemas.openxmlformats.org/officeDocument/2006/relationships" xmlns:m="http://schemas.openxmlformats.org/officeDocument/2006/math" xmlns:v="urn:schemas-microsoft-com:vml" xmlns:wp14="http://schemas.microsoft.com/office/word/2010/wordprocessingDrawing" xmlns:wp="http://schemas.openxmlformats.org/drawingml/2006/wordprocessingDrawing" xmlns:w10="urn:schemas-microsoft-com:office:word" xmlns:w="http://schemas.openxmlformats.org/wordprocessingml/2006/main" xmlns:w14="http://schemas.microsoft.com/office/word/2010/wordml" xmlns:w15="http://schemas.microsoft.com/office/word/2012/wordml" xmlns:w16se="http://schemas.microsoft.com/office/word/2015/wordml/symex" xmlns:wpg="http://schemas.microsoft.com/office/word/2010/wordprocessingGroup" xmlns:wpi="http://schemas.microsoft.com/office/word/2010/wordprocessingInk" xmlns:wne="http://schemas.microsoft.com/office/word/2006/wordml" xmlns:wps="http://schemas.microsoft.com/office/word/2010/wordprocessingShape" mc:Ignorable="w14 w15 w16se wp14">
-  <w:endnote w:type="separator" w:id="-1">
-    <w:p>
-      <w:pPr>
-        <w:spacing w:after="0" w:line="240" w:lineRule="auto"/>
-      </w:pPr>
-      <w:r>
-        <w:separator/>
-      </w:r>
-    </w:p>
-  </w:endnote>
-  <w:endnote w:type="continuationSeparator" w:id="0">
-    <w:p>
-      <w:pPr>
-        <w:spacing w:after="0" w:line="240" w:lineRule="auto"/>
-      </w:pPr>
-      <w:r>
-        <w:continuationSeparator/>
-      </w:r>
-    </w:p>
-  </w:endnote>
-</w:endnotes>
-</file>
-
 <file path=word/footer1.xml><?xml version="1.0" encoding="utf-8"?>
-<w:ftr xmlns:wpc="http://schemas.microsoft.com/office/word/2010/wordprocessingCanvas" xmlns:cx="http://schemas.microsoft.com/office/drawing/2014/chartex" xmlns:mc="http://schemas.openxmlformats.org/markup-compatibility/2006" xmlns:o="urn:schemas-microsoft-com:office:office" xmlns:r="http://schemas.openxmlformats.org/officeDocument/2006/relationships" xmlns:m="http://schemas.openxmlformats.org/officeDocument/2006/math" xmlns:v="urn:schemas-microsoft-com:vml" xmlns:wp14="http://schemas.microsoft.com/office/word/2010/wordprocessingDrawing" xmlns:wp="http://schemas.openxmlformats.org/drawingml/2006/wordprocessingDrawing" xmlns:w10="urn:schemas-microsoft-com:office:word" xmlns:w="http://schemas.openxmlformats.org/wordprocessingml/2006/main" xmlns:w14="http://schemas.microsoft.com/office/word/2010/wordml" xmlns:w15="http://schemas.microsoft.com/office/word/2012/wordml" xmlns:w16se="http://schemas.microsoft.com/office/word/2015/wordml/symex" xmlns:wpg="http://schemas.microsoft.com/office/word/2010/wordprocessingGroup" xmlns:wpi="http://schemas.microsoft.com/office/word/2010/wordprocessingInk" xmlns:wne="http://schemas.microsoft.com/office/word/2006/wordml" xmlns:wps="http://schemas.microsoft.com/office/word/2010/wordprocessingShape" mc:Ignorable="w14 w15 w16se wp14">
+<w:ftr xmlns:o="urn:schemas-microsoft-com:office:office" xmlns:r="http://schemas.openxmlformats.org/officeDocument/2006/relationships" xmlns:v="urn:schemas-microsoft-com:vml" xmlns:w="http://schemas.openxmlformats.org/wordprocessingml/2006/main" xmlns:w10="urn:schemas-microsoft-com:office:word" xmlns:wp="http://schemas.openxmlformats.org/drawingml/2006/wordprocessingDrawing" xmlns:wps="http://schemas.microsoft.com/office/word/2010/wordprocessingShape" xmlns:wpg="http://schemas.microsoft.com/office/word/2010/wordprocessingGroup" xmlns:mc="http://schemas.openxmlformats.org/markup-compatibility/2006" xmlns:wp14="http://schemas.microsoft.com/office/word/2010/wordprocessingDrawing" xmlns:w14="http://schemas.microsoft.com/office/word/2010/wordml" mc:Ignorable="w14 wp14">
   <w:p>
     <w:pPr>
       <w:pStyle w:val="Fuzeile"/>
-    </w:pPr>
-  </w:p>
-</w:ftr>
-</file>
-
-<file path=word/footer2.xml><?xml version="1.0" encoding="utf-8"?>
-<w:ftr xmlns:wpc="http://schemas.microsoft.com/office/word/2010/wordprocessingCanvas" xmlns:cx="http://schemas.microsoft.com/office/drawing/2014/chartex" xmlns:mc="http://schemas.openxmlformats.org/markup-compatibility/2006" xmlns:o="urn:schemas-microsoft-com:office:office" xmlns:r="http://schemas.openxmlformats.org/officeDocument/2006/relationships" xmlns:m="http://schemas.openxmlformats.org/officeDocument/2006/math" xmlns:v="urn:schemas-microsoft-com:vml" xmlns:wp14="http://schemas.microsoft.com/office/word/2010/wordprocessingDrawing" xmlns:wp="http://schemas.openxmlformats.org/drawingml/2006/wordprocessingDrawing" xmlns:w10="urn:schemas-microsoft-com:office:word" xmlns:w="http://schemas.openxmlformats.org/wordprocessingml/2006/main" xmlns:w14="http://schemas.microsoft.com/office/word/2010/wordml" xmlns:w15="http://schemas.microsoft.com/office/word/2012/wordml" xmlns:w16se="http://schemas.microsoft.com/office/word/2015/wordml/symex" xmlns:wpg="http://schemas.microsoft.com/office/word/2010/wordprocessingGroup" xmlns:wpi="http://schemas.microsoft.com/office/word/2010/wordprocessingInk" xmlns:wne="http://schemas.microsoft.com/office/word/2006/wordml" xmlns:wps="http://schemas.microsoft.com/office/word/2010/wordprocessingShape" mc:Ignorable="w14 w15 w16se wp14">
-  <w:p>
-    <w:pPr>
-      <w:pStyle w:val="Fuzeile"/>
+      <w:rPr/>
     </w:pPr>
     <w:r>
+      <w:rPr/>
       <w:t>BORROMÄUM</w:t>
-    </w:r>
-    <w:r>
       <w:tab/>
-    </w:r>
-    <w:r>
       <w:t>Englisch</w:t>
-    </w:r>
-    <w:r>
       <w:tab/>
     </w:r>
     <w:r>
@@ -141,7 +59,7 @@
       <w:rPr>
         <w:lang w:val="de-DE"/>
       </w:rPr>
-      <w:instrText>PAGE   \* MERGEFORMAT</w:instrText>
+      <w:instrText> PAGE </w:instrText>
     </w:r>
     <w:r>
       <w:rPr>
@@ -151,7 +69,6 @@
     </w:r>
     <w:r>
       <w:rPr>
-        <w:noProof/>
         <w:lang w:val="de-DE"/>
       </w:rPr>
       <w:t>1</w:t>
@@ -166,107 +83,37 @@
 </w:ftr>
 </file>
 
-<file path=word/footer3.xml><?xml version="1.0" encoding="utf-8"?>
-<w:ftr xmlns:wpc="http://schemas.microsoft.com/office/word/2010/wordprocessingCanvas" xmlns:cx="http://schemas.microsoft.com/office/drawing/2014/chartex" xmlns:mc="http://schemas.openxmlformats.org/markup-compatibility/2006" xmlns:o="urn:schemas-microsoft-com:office:office" xmlns:r="http://schemas.openxmlformats.org/officeDocument/2006/relationships" xmlns:m="http://schemas.openxmlformats.org/officeDocument/2006/math" xmlns:v="urn:schemas-microsoft-com:vml" xmlns:wp14="http://schemas.microsoft.com/office/word/2010/wordprocessingDrawing" xmlns:wp="http://schemas.openxmlformats.org/drawingml/2006/wordprocessingDrawing" xmlns:w10="urn:schemas-microsoft-com:office:word" xmlns:w="http://schemas.openxmlformats.org/wordprocessingml/2006/main" xmlns:w14="http://schemas.microsoft.com/office/word/2010/wordml" xmlns:w15="http://schemas.microsoft.com/office/word/2012/wordml" xmlns:w16se="http://schemas.microsoft.com/office/word/2015/wordml/symex" xmlns:wpg="http://schemas.microsoft.com/office/word/2010/wordprocessingGroup" xmlns:wpi="http://schemas.microsoft.com/office/word/2010/wordprocessingInk" xmlns:wne="http://schemas.microsoft.com/office/word/2006/wordml" xmlns:wps="http://schemas.microsoft.com/office/word/2010/wordprocessingShape" mc:Ignorable="w14 w15 w16se wp14">
-  <w:p>
-    <w:pPr>
-      <w:pStyle w:val="Fuzeile"/>
-    </w:pPr>
-  </w:p>
-</w:ftr>
-</file>
-
-<file path=word/footnotes.xml><?xml version="1.0" encoding="utf-8"?>
-<w:footnotes xmlns:wpc="http://schemas.microsoft.com/office/word/2010/wordprocessingCanvas" xmlns:cx="http://schemas.microsoft.com/office/drawing/2014/chartex" xmlns:mc="http://schemas.openxmlformats.org/markup-compatibility/2006" xmlns:o="urn:schemas-microsoft-com:office:office" xmlns:r="http://schemas.openxmlformats.org/officeDocument/2006/relationships" xmlns:m="http://schemas.openxmlformats.org/officeDocument/2006/math" xmlns:v="urn:schemas-microsoft-com:vml" xmlns:wp14="http://schemas.microsoft.com/office/word/2010/wordprocessingDrawing" xmlns:wp="http://schemas.openxmlformats.org/drawingml/2006/wordprocessingDrawing" xmlns:w10="urn:schemas-microsoft-com:office:word" xmlns:w="http://schemas.openxmlformats.org/wordprocessingml/2006/main" xmlns:w14="http://schemas.microsoft.com/office/word/2010/wordml" xmlns:w15="http://schemas.microsoft.com/office/word/2012/wordml" xmlns:w16se="http://schemas.microsoft.com/office/word/2015/wordml/symex" xmlns:wpg="http://schemas.microsoft.com/office/word/2010/wordprocessingGroup" xmlns:wpi="http://schemas.microsoft.com/office/word/2010/wordprocessingInk" xmlns:wne="http://schemas.microsoft.com/office/word/2006/wordml" xmlns:wps="http://schemas.microsoft.com/office/word/2010/wordprocessingShape" mc:Ignorable="w14 w15 w16se wp14">
-  <w:footnote w:type="separator" w:id="-1">
-    <w:p>
-      <w:pPr>
-        <w:spacing w:after="0" w:line="240" w:lineRule="auto"/>
-      </w:pPr>
-      <w:r>
-        <w:separator/>
-      </w:r>
-    </w:p>
-  </w:footnote>
-  <w:footnote w:type="continuationSeparator" w:id="0">
-    <w:p>
-      <w:pPr>
-        <w:spacing w:after="0" w:line="240" w:lineRule="auto"/>
-      </w:pPr>
-      <w:r>
-        <w:continuationSeparator/>
-      </w:r>
-    </w:p>
-  </w:footnote>
-</w:footnotes>
-</file>
-
 <file path=word/header1.xml><?xml version="1.0" encoding="utf-8"?>
-<w:hdr xmlns:wpc="http://schemas.microsoft.com/office/word/2010/wordprocessingCanvas" xmlns:cx="http://schemas.microsoft.com/office/drawing/2014/chartex" xmlns:mc="http://schemas.openxmlformats.org/markup-compatibility/2006" xmlns:o="urn:schemas-microsoft-com:office:office" xmlns:r="http://schemas.openxmlformats.org/officeDocument/2006/relationships" xmlns:m="http://schemas.openxmlformats.org/officeDocument/2006/math" xmlns:v="urn:schemas-microsoft-com:vml" xmlns:wp14="http://schemas.microsoft.com/office/word/2010/wordprocessingDrawing" xmlns:wp="http://schemas.openxmlformats.org/drawingml/2006/wordprocessingDrawing" xmlns:w10="urn:schemas-microsoft-com:office:word" xmlns:w="http://schemas.openxmlformats.org/wordprocessingml/2006/main" xmlns:w14="http://schemas.microsoft.com/office/word/2010/wordml" xmlns:w15="http://schemas.microsoft.com/office/word/2012/wordml" xmlns:w16se="http://schemas.microsoft.com/office/word/2015/wordml/symex" xmlns:wpg="http://schemas.microsoft.com/office/word/2010/wordprocessingGroup" xmlns:wpi="http://schemas.microsoft.com/office/word/2010/wordprocessingInk" xmlns:wne="http://schemas.microsoft.com/office/word/2006/wordml" xmlns:wps="http://schemas.microsoft.com/office/word/2010/wordprocessingShape" mc:Ignorable="w14 w15 w16se wp14">
+<w:hdr xmlns:o="urn:schemas-microsoft-com:office:office" xmlns:r="http://schemas.openxmlformats.org/officeDocument/2006/relationships" xmlns:v="urn:schemas-microsoft-com:vml" xmlns:w="http://schemas.openxmlformats.org/wordprocessingml/2006/main" xmlns:w10="urn:schemas-microsoft-com:office:word" xmlns:wp="http://schemas.openxmlformats.org/drawingml/2006/wordprocessingDrawing" xmlns:wps="http://schemas.microsoft.com/office/word/2010/wordprocessingShape" xmlns:wpg="http://schemas.microsoft.com/office/word/2010/wordprocessingGroup" xmlns:mc="http://schemas.openxmlformats.org/markup-compatibility/2006" xmlns:wp14="http://schemas.microsoft.com/office/word/2010/wordprocessingDrawing" xmlns:w14="http://schemas.microsoft.com/office/word/2010/wordml" mc:Ignorable="w14 wp14">
   <w:p>
     <w:pPr>
       <w:pStyle w:val="Kopfzeile"/>
-    </w:pPr>
-  </w:p>
-</w:hdr>
-</file>
-
-<file path=word/header2.xml><?xml version="1.0" encoding="utf-8"?>
-<w:hdr xmlns:wpc="http://schemas.microsoft.com/office/word/2010/wordprocessingCanvas" xmlns:cx="http://schemas.microsoft.com/office/drawing/2014/chartex" xmlns:mc="http://schemas.openxmlformats.org/markup-compatibility/2006" xmlns:o="urn:schemas-microsoft-com:office:office" xmlns:r="http://schemas.openxmlformats.org/officeDocument/2006/relationships" xmlns:m="http://schemas.openxmlformats.org/officeDocument/2006/math" xmlns:v="urn:schemas-microsoft-com:vml" xmlns:wp14="http://schemas.microsoft.com/office/word/2010/wordprocessingDrawing" xmlns:wp="http://schemas.openxmlformats.org/drawingml/2006/wordprocessingDrawing" xmlns:w10="urn:schemas-microsoft-com:office:word" xmlns:w="http://schemas.openxmlformats.org/wordprocessingml/2006/main" xmlns:w14="http://schemas.microsoft.com/office/word/2010/wordml" xmlns:w15="http://schemas.microsoft.com/office/word/2012/wordml" xmlns:w16se="http://schemas.microsoft.com/office/word/2015/wordml/symex" xmlns:wpg="http://schemas.microsoft.com/office/word/2010/wordprocessingGroup" xmlns:wpi="http://schemas.microsoft.com/office/word/2010/wordprocessingInk" xmlns:wne="http://schemas.microsoft.com/office/word/2006/wordml" xmlns:wps="http://schemas.microsoft.com/office/word/2010/wordprocessingShape" mc:Ignorable="w14 w15 w16se wp14">
-  <w:p>
-    <w:pPr>
-      <w:pStyle w:val="Kopfzeile"/>
+      <w:rPr/>
     </w:pPr>
     <w:r>
-      <w:t>[#. Schularbeit/Matura]</w:t>
-    </w:r>
-    <w:r>
-      <w:t xml:space="preserve">, am </w:t>
-    </w:r>
-    <w:r>
-      <w:t>[Datum]</w:t>
-    </w:r>
-    <w:r>
+      <w:rPr/>
+      <w:t>[#. Schularbeit/Matura], am [Datum]</w:t>
       <w:tab/>
-    </w:r>
-    <w:r>
       <w:t>[TEX</w:t>
     </w:r>
     <w:bookmarkStart w:id="0" w:name="_GoBack"/>
     <w:bookmarkEnd w:id="0"/>
     <w:r>
+      <w:rPr/>
       <w:t>TSORTE]</w:t>
-    </w:r>
-    <w:r>
       <w:tab/>
-      <w:t>[VORNAME NACHNAME</w:t>
-    </w:r>
-    <w:r>
-      <w:t>, KLASSE</w:t>
-    </w:r>
-    <w:r>
-      <w:t>]</w:t>
+      <w:t>[VORNAME NACHNAME, KLASSE]</w:t>
     </w:r>
   </w:p>
 </w:hdr>
 </file>
 
-<file path=word/header3.xml><?xml version="1.0" encoding="utf-8"?>
-<w:hdr xmlns:wpc="http://schemas.microsoft.com/office/word/2010/wordprocessingCanvas" xmlns:cx="http://schemas.microsoft.com/office/drawing/2014/chartex" xmlns:mc="http://schemas.openxmlformats.org/markup-compatibility/2006" xmlns:o="urn:schemas-microsoft-com:office:office" xmlns:r="http://schemas.openxmlformats.org/officeDocument/2006/relationships" xmlns:m="http://schemas.openxmlformats.org/officeDocument/2006/math" xmlns:v="urn:schemas-microsoft-com:vml" xmlns:wp14="http://schemas.microsoft.com/office/word/2010/wordprocessingDrawing" xmlns:wp="http://schemas.openxmlformats.org/drawingml/2006/wordprocessingDrawing" xmlns:w10="urn:schemas-microsoft-com:office:word" xmlns:w="http://schemas.openxmlformats.org/wordprocessingml/2006/main" xmlns:w14="http://schemas.microsoft.com/office/word/2010/wordml" xmlns:w15="http://schemas.microsoft.com/office/word/2012/wordml" xmlns:w16se="http://schemas.microsoft.com/office/word/2015/wordml/symex" xmlns:wpg="http://schemas.microsoft.com/office/word/2010/wordprocessingGroup" xmlns:wpi="http://schemas.microsoft.com/office/word/2010/wordprocessingInk" xmlns:wne="http://schemas.microsoft.com/office/word/2006/wordml" xmlns:wps="http://schemas.microsoft.com/office/word/2010/wordprocessingShape" mc:Ignorable="w14 w15 w16se wp14">
-  <w:p>
-    <w:pPr>
-      <w:pStyle w:val="Kopfzeile"/>
-    </w:pPr>
-  </w:p>
-</w:hdr>
-</file>
-
 <file path=word/styles.xml><?xml version="1.0" encoding="utf-8"?>
-<w:styles xmlns:mc="http://schemas.openxmlformats.org/markup-compatibility/2006" xmlns:r="http://schemas.openxmlformats.org/officeDocument/2006/relationships" xmlns:w="http://schemas.openxmlformats.org/wordprocessingml/2006/main" xmlns:w14="http://schemas.microsoft.com/office/word/2010/wordml" xmlns:w15="http://schemas.microsoft.com/office/word/2012/wordml" xmlns:w16se="http://schemas.microsoft.com/office/word/2015/wordml/symex" mc:Ignorable="w14 w15 w16se">
+<w:styles xmlns:w="http://schemas.openxmlformats.org/wordprocessingml/2006/main" xmlns:w14="http://schemas.microsoft.com/office/word/2010/wordml" xmlns:mc="http://schemas.openxmlformats.org/markup-compatibility/2006" mc:Ignorable="w14">
   <w:docDefaults>
     <w:rPrDefault>
       <w:rPr>
-        <w:rFonts w:asciiTheme="minorHAnsi" w:eastAsiaTheme="minorHAnsi" w:hAnsiTheme="minorHAnsi" w:cstheme="minorBidi"/>
+        <w:rFonts w:ascii="Calibri" w:hAnsi="Calibri" w:eastAsia="Calibri" w:cs="" w:asciiTheme="minorHAnsi" w:cstheme="minorBidi" w:eastAsiaTheme="minorHAnsi" w:hAnsiTheme="minorHAnsi"/>
         <w:sz w:val="22"/>
         <w:szCs w:val="22"/>
         <w:lang w:val="de-AT" w:eastAsia="en-US" w:bidi="ar-SA"/>
@@ -274,21 +121,21 @@
     </w:rPrDefault>
     <w:pPrDefault>
       <w:pPr>
-        <w:spacing w:after="160" w:line="259" w:lineRule="auto"/>
+        <w:suppressAutoHyphens w:val="true"/>
       </w:pPr>
     </w:pPrDefault>
   </w:docDefaults>
   <w:latentStyles w:defLockedState="0" w:defUIPriority="99" w:defSemiHidden="0" w:defUnhideWhenUsed="0" w:defQFormat="0" w:count="371">
     <w:lsdException w:name="Normal" w:uiPriority="0" w:qFormat="1"/>
     <w:lsdException w:name="heading 1" w:uiPriority="9" w:qFormat="1"/>
-    <w:lsdException w:name="heading 2" w:semiHidden="1" w:uiPriority="9" w:unhideWhenUsed="1" w:qFormat="1"/>
-    <w:lsdException w:name="heading 3" w:semiHidden="1" w:uiPriority="9" w:unhideWhenUsed="1" w:qFormat="1"/>
-    <w:lsdException w:name="heading 4" w:semiHidden="1" w:uiPriority="9" w:unhideWhenUsed="1" w:qFormat="1"/>
-    <w:lsdException w:name="heading 5" w:semiHidden="1" w:uiPriority="9" w:unhideWhenUsed="1" w:qFormat="1"/>
-    <w:lsdException w:name="heading 6" w:semiHidden="1" w:uiPriority="9" w:unhideWhenUsed="1" w:qFormat="1"/>
-    <w:lsdException w:name="heading 7" w:semiHidden="1" w:uiPriority="9" w:unhideWhenUsed="1" w:qFormat="1"/>
-    <w:lsdException w:name="heading 8" w:semiHidden="1" w:uiPriority="9" w:unhideWhenUsed="1" w:qFormat="1"/>
-    <w:lsdException w:name="heading 9" w:semiHidden="1" w:uiPriority="9" w:unhideWhenUsed="1" w:qFormat="1"/>
+    <w:lsdException w:name="heading 2" w:uiPriority="9" w:semiHidden="1" w:unhideWhenUsed="1" w:qFormat="1"/>
+    <w:lsdException w:name="heading 3" w:uiPriority="9" w:semiHidden="1" w:unhideWhenUsed="1" w:qFormat="1"/>
+    <w:lsdException w:name="heading 4" w:uiPriority="9" w:semiHidden="1" w:unhideWhenUsed="1" w:qFormat="1"/>
+    <w:lsdException w:name="heading 5" w:uiPriority="9" w:semiHidden="1" w:unhideWhenUsed="1" w:qFormat="1"/>
+    <w:lsdException w:name="heading 6" w:uiPriority="9" w:semiHidden="1" w:unhideWhenUsed="1" w:qFormat="1"/>
+    <w:lsdException w:name="heading 7" w:uiPriority="9" w:semiHidden="1" w:unhideWhenUsed="1" w:qFormat="1"/>
+    <w:lsdException w:name="heading 8" w:uiPriority="9" w:semiHidden="1" w:unhideWhenUsed="1" w:qFormat="1"/>
+    <w:lsdException w:name="heading 9" w:uiPriority="9" w:semiHidden="1" w:unhideWhenUsed="1" w:qFormat="1"/>
     <w:lsdException w:name="index 1" w:semiHidden="1" w:unhideWhenUsed="1"/>
     <w:lsdException w:name="index 2" w:semiHidden="1" w:unhideWhenUsed="1"/>
     <w:lsdException w:name="index 3" w:semiHidden="1" w:unhideWhenUsed="1"/>
@@ -298,22 +145,22 @@
     <w:lsdException w:name="index 7" w:semiHidden="1" w:unhideWhenUsed="1"/>
     <w:lsdException w:name="index 8" w:semiHidden="1" w:unhideWhenUsed="1"/>
     <w:lsdException w:name="index 9" w:semiHidden="1" w:unhideWhenUsed="1"/>
-    <w:lsdException w:name="toc 1" w:semiHidden="1" w:uiPriority="39" w:unhideWhenUsed="1"/>
-    <w:lsdException w:name="toc 2" w:semiHidden="1" w:uiPriority="39" w:unhideWhenUsed="1"/>
-    <w:lsdException w:name="toc 3" w:semiHidden="1" w:uiPriority="39" w:unhideWhenUsed="1"/>
-    <w:lsdException w:name="toc 4" w:semiHidden="1" w:uiPriority="39" w:unhideWhenUsed="1"/>
-    <w:lsdException w:name="toc 5" w:semiHidden="1" w:uiPriority="39" w:unhideWhenUsed="1"/>
-    <w:lsdException w:name="toc 6" w:semiHidden="1" w:uiPriority="39" w:unhideWhenUsed="1"/>
-    <w:lsdException w:name="toc 7" w:semiHidden="1" w:uiPriority="39" w:unhideWhenUsed="1"/>
-    <w:lsdException w:name="toc 8" w:semiHidden="1" w:uiPriority="39" w:unhideWhenUsed="1"/>
-    <w:lsdException w:name="toc 9" w:semiHidden="1" w:uiPriority="39" w:unhideWhenUsed="1"/>
+    <w:lsdException w:name="toc 1" w:uiPriority="39" w:semiHidden="1" w:unhideWhenUsed="1"/>
+    <w:lsdException w:name="toc 2" w:uiPriority="39" w:semiHidden="1" w:unhideWhenUsed="1"/>
+    <w:lsdException w:name="toc 3" w:uiPriority="39" w:semiHidden="1" w:unhideWhenUsed="1"/>
+    <w:lsdException w:name="toc 4" w:uiPriority="39" w:semiHidden="1" w:unhideWhenUsed="1"/>
+    <w:lsdException w:name="toc 5" w:uiPriority="39" w:semiHidden="1" w:unhideWhenUsed="1"/>
+    <w:lsdException w:name="toc 6" w:uiPriority="39" w:semiHidden="1" w:unhideWhenUsed="1"/>
+    <w:lsdException w:name="toc 7" w:uiPriority="39" w:semiHidden="1" w:unhideWhenUsed="1"/>
+    <w:lsdException w:name="toc 8" w:uiPriority="39" w:semiHidden="1" w:unhideWhenUsed="1"/>
+    <w:lsdException w:name="toc 9" w:uiPriority="39" w:semiHidden="1" w:unhideWhenUsed="1"/>
     <w:lsdException w:name="Normal Indent" w:semiHidden="1" w:unhideWhenUsed="1"/>
     <w:lsdException w:name="footnote text" w:semiHidden="1" w:unhideWhenUsed="1"/>
     <w:lsdException w:name="annotation text" w:semiHidden="1" w:unhideWhenUsed="1"/>
     <w:lsdException w:name="header" w:semiHidden="1" w:unhideWhenUsed="1"/>
     <w:lsdException w:name="footer" w:semiHidden="1" w:unhideWhenUsed="1"/>
     <w:lsdException w:name="index heading" w:semiHidden="1" w:unhideWhenUsed="1"/>
-    <w:lsdException w:name="caption" w:semiHidden="1" w:uiPriority="35" w:unhideWhenUsed="1" w:qFormat="1"/>
+    <w:lsdException w:name="caption" w:uiPriority="35" w:semiHidden="1" w:unhideWhenUsed="1" w:qFormat="1"/>
     <w:lsdException w:name="table of figures" w:semiHidden="1" w:unhideWhenUsed="1"/>
     <w:lsdException w:name="envelope address" w:semiHidden="1" w:unhideWhenUsed="1"/>
     <w:lsdException w:name="envelope return" w:semiHidden="1" w:unhideWhenUsed="1"/>
@@ -344,7 +191,7 @@
     <w:lsdException w:name="Title" w:uiPriority="10" w:qFormat="1"/>
     <w:lsdException w:name="Closing" w:semiHidden="1" w:unhideWhenUsed="1"/>
     <w:lsdException w:name="Signature" w:semiHidden="1" w:unhideWhenUsed="1"/>
-    <w:lsdException w:name="Default Paragraph Font" w:semiHidden="1" w:uiPriority="1" w:unhideWhenUsed="1"/>
+    <w:lsdException w:name="Default Paragraph Font" w:uiPriority="1" w:semiHidden="1" w:unhideWhenUsed="1"/>
     <w:lsdException w:name="Body Text" w:semiHidden="1" w:unhideWhenUsed="1"/>
     <w:lsdException w:name="Body Text Indent" w:semiHidden="1" w:unhideWhenUsed="1"/>
     <w:lsdException w:name="List Continue" w:semiHidden="1" w:unhideWhenUsed="1"/>
@@ -544,8 +391,8 @@
     <w:lsdException w:name="Subtle Reference" w:uiPriority="31" w:qFormat="1"/>
     <w:lsdException w:name="Intense Reference" w:uiPriority="32" w:qFormat="1"/>
     <w:lsdException w:name="Book Title" w:uiPriority="33" w:qFormat="1"/>
-    <w:lsdException w:name="Bibliography" w:semiHidden="1" w:uiPriority="37" w:unhideWhenUsed="1"/>
-    <w:lsdException w:name="TOC Heading" w:semiHidden="1" w:uiPriority="39" w:unhideWhenUsed="1" w:qFormat="1"/>
+    <w:lsdException w:name="Bibliography" w:uiPriority="37" w:semiHidden="1" w:unhideWhenUsed="1"/>
+    <w:lsdException w:name="TOC Heading" w:uiPriority="39" w:semiHidden="1" w:unhideWhenUsed="1" w:qFormat="1"/>
     <w:lsdException w:name="Plain Table 1" w:uiPriority="41"/>
     <w:lsdException w:name="Plain Table 2" w:uiPriority="42"/>
     <w:lsdException w:name="Plain Table 3" w:uiPriority="43"/>
@@ -651,15 +498,166 @@
     <w:lsdException w:name="List Table 6 Colorful Accent 6" w:uiPriority="51"/>
     <w:lsdException w:name="List Table 7 Colorful Accent 6" w:uiPriority="52"/>
   </w:latentStyles>
-  <w:style w:type="paragraph" w:default="1" w:styleId="Standard">
+  <w:style w:type="paragraph" w:styleId="Normal" w:default="1">
     <w:name w:val="Normal"/>
     <w:qFormat/>
-  </w:style>
-  <w:style w:type="character" w:default="1" w:styleId="Absatz-Standardschriftart">
+    <w:pPr>
+      <w:widowControl/>
+      <w:bidi w:val="0"/>
+      <w:spacing w:lineRule="auto" w:line="259" w:before="0" w:after="160"/>
+      <w:jc w:val="left"/>
+    </w:pPr>
+    <w:rPr>
+      <w:rFonts w:ascii="Calibri" w:hAnsi="Calibri" w:eastAsia="Calibri" w:cs="" w:asciiTheme="minorHAnsi" w:cstheme="minorBidi" w:eastAsiaTheme="minorHAnsi" w:hAnsiTheme="minorHAnsi"/>
+      <w:color w:val="auto"/>
+      <w:kern w:val="0"/>
+      <w:sz w:val="22"/>
+      <w:szCs w:val="22"/>
+      <w:lang w:val="de-AT" w:eastAsia="en-US" w:bidi="ar-SA"/>
+    </w:rPr>
+  </w:style>
+  <w:style w:type="character" w:styleId="DefaultParagraphFont" w:default="1">
     <w:name w:val="Default Paragraph Font"/>
     <w:uiPriority w:val="1"/>
     <w:semiHidden/>
     <w:unhideWhenUsed/>
+    <w:qFormat/>
+    <w:rPr/>
+  </w:style>
+  <w:style w:type="character" w:styleId="KopfzeileZchn" w:customStyle="1">
+    <w:name w:val="Kopfzeile Zchn"/>
+    <w:basedOn w:val="DefaultParagraphFont"/>
+    <w:link w:val="Kopfzeile"/>
+    <w:uiPriority w:val="99"/>
+    <w:qFormat/>
+    <w:rsid w:val="005f156e"/>
+    <w:rPr/>
+  </w:style>
+  <w:style w:type="character" w:styleId="FuzeileZchn" w:customStyle="1">
+    <w:name w:val="Fußzeile Zchn"/>
+    <w:basedOn w:val="DefaultParagraphFont"/>
+    <w:link w:val="Fuzeile"/>
+    <w:uiPriority w:val="99"/>
+    <w:qFormat/>
+    <w:rsid w:val="005f156e"/>
+    <w:rPr/>
+  </w:style>
+  <w:style w:type="character" w:styleId="PlaceholderText">
+    <w:name w:val="Placeholder Text"/>
+    <w:basedOn w:val="DefaultParagraphFont"/>
+    <w:uiPriority w:val="99"/>
+    <w:semiHidden/>
+    <w:qFormat/>
+    <w:rsid w:val="005f156e"/>
+    <w:rPr>
+      <w:color w:val="808080"/>
+    </w:rPr>
+  </w:style>
+  <w:style w:type="paragraph" w:styleId="Berschrift">
+    <w:name w:val="Überschrift"/>
+    <w:basedOn w:val="Normal"/>
+    <w:next w:val="Textkrper"/>
+    <w:qFormat/>
+    <w:pPr>
+      <w:keepNext w:val="true"/>
+      <w:spacing w:before="240" w:after="120"/>
+    </w:pPr>
+    <w:rPr>
+      <w:rFonts w:ascii="Liberation Sans" w:hAnsi="Liberation Sans" w:eastAsia="Microsoft YaHei" w:cs="Lucida Sans"/>
+      <w:sz w:val="28"/>
+      <w:szCs w:val="28"/>
+    </w:rPr>
+  </w:style>
+  <w:style w:type="paragraph" w:styleId="Textkrper">
+    <w:name w:val="Body Text"/>
+    <w:basedOn w:val="Normal"/>
+    <w:pPr>
+      <w:spacing w:lineRule="auto" w:line="276" w:before="0" w:after="140"/>
+    </w:pPr>
+    <w:rPr/>
+  </w:style>
+  <w:style w:type="paragraph" w:styleId="Liste">
+    <w:name w:val="List"/>
+    <w:basedOn w:val="Textkrper"/>
+    <w:pPr/>
+    <w:rPr>
+      <w:rFonts w:cs="Lucida Sans"/>
+    </w:rPr>
+  </w:style>
+  <w:style w:type="paragraph" w:styleId="Beschriftung">
+    <w:name w:val="Caption"/>
+    <w:basedOn w:val="Normal"/>
+    <w:qFormat/>
+    <w:pPr>
+      <w:suppressLineNumbers/>
+      <w:spacing w:before="120" w:after="120"/>
+    </w:pPr>
+    <w:rPr>
+      <w:rFonts w:cs="Lucida Sans"/>
+      <w:i/>
+      <w:iCs/>
+      <w:sz w:val="24"/>
+      <w:szCs w:val="24"/>
+    </w:rPr>
+  </w:style>
+  <w:style w:type="paragraph" w:styleId="Verzeichnis">
+    <w:name w:val="Verzeichnis"/>
+    <w:basedOn w:val="Normal"/>
+    <w:qFormat/>
+    <w:pPr>
+      <w:suppressLineNumbers/>
+    </w:pPr>
+    <w:rPr>
+      <w:rFonts w:cs="Lucida Sans"/>
+    </w:rPr>
+  </w:style>
+  <w:style w:type="paragraph" w:styleId="KopfundFuzeile">
+    <w:name w:val="Kopf- und Fußzeile"/>
+    <w:basedOn w:val="Normal"/>
+    <w:qFormat/>
+    <w:pPr/>
+    <w:rPr/>
+  </w:style>
+  <w:style w:type="paragraph" w:styleId="Kopfzeile">
+    <w:name w:val="Header"/>
+    <w:basedOn w:val="Normal"/>
+    <w:link w:val="KopfzeileZchn"/>
+    <w:uiPriority w:val="99"/>
+    <w:unhideWhenUsed/>
+    <w:rsid w:val="005f156e"/>
+    <w:pPr>
+      <w:tabs>
+        <w:tab w:val="clear" w:pos="708"/>
+        <w:tab w:val="center" w:pos="4536" w:leader="none"/>
+        <w:tab w:val="right" w:pos="9072" w:leader="none"/>
+      </w:tabs>
+      <w:spacing w:lineRule="auto" w:line="240" w:before="0" w:after="0"/>
+    </w:pPr>
+    <w:rPr/>
+  </w:style>
+  <w:style w:type="paragraph" w:styleId="Fuzeile">
+    <w:name w:val="Footer"/>
+    <w:basedOn w:val="Normal"/>
+    <w:link w:val="FuzeileZchn"/>
+    <w:uiPriority w:val="99"/>
+    <w:unhideWhenUsed/>
+    <w:rsid w:val="005f156e"/>
+    <w:pPr>
+      <w:tabs>
+        <w:tab w:val="clear" w:pos="708"/>
+        <w:tab w:val="center" w:pos="4536" w:leader="none"/>
+        <w:tab w:val="right" w:pos="9072" w:leader="none"/>
+      </w:tabs>
+      <w:spacing w:lineRule="auto" w:line="240" w:before="0" w:after="0"/>
+    </w:pPr>
+    <w:rPr/>
+  </w:style>
+  <w:style w:type="numbering" w:styleId="NoList" w:default="1">
+    <w:name w:val="No List"/>
+    <w:uiPriority w:val="99"/>
+    <w:semiHidden/>
+    <w:unhideWhenUsed/>
+    <w:qFormat/>
   </w:style>
   <w:style w:type="table" w:default="1" w:styleId="NormaleTabelle">
     <w:name w:val="Normal Table"/>
@@ -675,66 +673,6 @@
         <w:right w:w="108" w:type="dxa"/>
       </w:tblCellMar>
     </w:tblPr>
-  </w:style>
-  <w:style w:type="numbering" w:default="1" w:styleId="KeineListe">
-    <w:name w:val="No List"/>
-    <w:uiPriority w:val="99"/>
-    <w:semiHidden/>
-    <w:unhideWhenUsed/>
-  </w:style>
-  <w:style w:type="paragraph" w:styleId="Kopfzeile">
-    <w:name w:val="header"/>
-    <w:basedOn w:val="Standard"/>
-    <w:link w:val="KopfzeileZchn"/>
-    <w:uiPriority w:val="99"/>
-    <w:unhideWhenUsed/>
-    <w:rsid w:val="005F156E"/>
-    <w:pPr>
-      <w:tabs>
-        <w:tab w:val="center" w:pos="4536"/>
-        <w:tab w:val="right" w:pos="9072"/>
-      </w:tabs>
-      <w:spacing w:after="0" w:line="240" w:lineRule="auto"/>
-    </w:pPr>
-  </w:style>
-  <w:style w:type="character" w:customStyle="1" w:styleId="KopfzeileZchn">
-    <w:name w:val="Kopfzeile Zchn"/>
-    <w:basedOn w:val="Absatz-Standardschriftart"/>
-    <w:link w:val="Kopfzeile"/>
-    <w:uiPriority w:val="99"/>
-    <w:rsid w:val="005F156E"/>
-  </w:style>
-  <w:style w:type="paragraph" w:styleId="Fuzeile">
-    <w:name w:val="footer"/>
-    <w:basedOn w:val="Standard"/>
-    <w:link w:val="FuzeileZchn"/>
-    <w:uiPriority w:val="99"/>
-    <w:unhideWhenUsed/>
-    <w:rsid w:val="005F156E"/>
-    <w:pPr>
-      <w:tabs>
-        <w:tab w:val="center" w:pos="4536"/>
-        <w:tab w:val="right" w:pos="9072"/>
-      </w:tabs>
-      <w:spacing w:after="0" w:line="240" w:lineRule="auto"/>
-    </w:pPr>
-  </w:style>
-  <w:style w:type="character" w:customStyle="1" w:styleId="FuzeileZchn">
-    <w:name w:val="Fußzeile Zchn"/>
-    <w:basedOn w:val="Absatz-Standardschriftart"/>
-    <w:link w:val="Fuzeile"/>
-    <w:uiPriority w:val="99"/>
-    <w:rsid w:val="005F156E"/>
-  </w:style>
-  <w:style w:type="character" w:styleId="Platzhaltertext">
-    <w:name w:val="Placeholder Text"/>
-    <w:basedOn w:val="Absatz-Standardschriftart"/>
-    <w:uiPriority w:val="99"/>
-    <w:semiHidden/>
-    <w:rsid w:val="005F156E"/>
-    <w:rPr>
-      <w:color w:val="808080"/>
-    </w:rPr>
   </w:style>
 </w:styles>
 </file>
@@ -1035,12 +973,9 @@
 </file>
 
 <file path=customXml/item1.xml><?xml version="1.0" encoding="utf-8"?>
-<?mso-contentType ?>
-<FormTemplates xmlns="http://schemas.microsoft.com/sharepoint/v3/contenttype/forms">
-  <Display>DocumentLibraryForm</Display>
-  <Edit>DocumentLibraryForm</Edit>
-  <New>DocumentLibraryForm</New>
-</FormTemplates>
+<p:properties xmlns:p="http://schemas.microsoft.com/office/2006/metadata/properties" xmlns:xsi="http://www.w3.org/2001/XMLSchema-instance" xmlns:pc="http://schemas.microsoft.com/office/infopath/2007/PartnerControls">
+  <documentManagement/>
+</p:properties>
 </file>
 
 <file path=customXml/item2.xml><?xml version="1.0" encoding="utf-8"?>
@@ -1247,15 +1182,19 @@
 </file>
 
 <file path=customXml/item3.xml><?xml version="1.0" encoding="utf-8"?>
-<p:properties xmlns:p="http://schemas.microsoft.com/office/2006/metadata/properties" xmlns:xsi="http://www.w3.org/2001/XMLSchema-instance" xmlns:pc="http://schemas.microsoft.com/office/infopath/2007/PartnerControls">
-  <documentManagement/>
-</p:properties>
+<?mso-contentType ?>
+<FormTemplates xmlns="http://schemas.microsoft.com/sharepoint/v3/contenttype/forms">
+  <Display>DocumentLibraryForm</Display>
+  <Edit>DocumentLibraryForm</Edit>
+  <New>DocumentLibraryForm</New>
+</FormTemplates>
 </file>
 
 <file path=customXml/itemProps1.xml><?xml version="1.0" encoding="utf-8"?>
-<ds:datastoreItem xmlns:ds="http://schemas.openxmlformats.org/officeDocument/2006/customXml" ds:itemID="{5BB14F11-16F7-419E-A274-06BA9BEB0DE0}">
+<ds:datastoreItem xmlns:ds="http://schemas.openxmlformats.org/officeDocument/2006/customXml" ds:itemID="{40B421D0-A5E2-4C14-910D-CE75F4A70B04}">
   <ds:schemaRefs>
-    <ds:schemaRef ds:uri="http://schemas.microsoft.com/sharepoint/v3/contenttype/forms"/>
+    <ds:schemaRef ds:uri="http://schemas.microsoft.com/office/2006/metadata/properties"/>
+    <ds:schemaRef ds:uri="http://schemas.microsoft.com/office/infopath/2007/PartnerControls"/>
   </ds:schemaRefs>
 </ds:datastoreItem>
 </file>
@@ -1280,10 +1219,9 @@
 </file>
 
 <file path=customXml/itemProps3.xml><?xml version="1.0" encoding="utf-8"?>
-<ds:datastoreItem xmlns:ds="http://schemas.openxmlformats.org/officeDocument/2006/customXml" ds:itemID="{40B421D0-A5E2-4C14-910D-CE75F4A70B04}">
+<ds:datastoreItem xmlns:ds="http://schemas.openxmlformats.org/officeDocument/2006/customXml" ds:itemID="{5BB14F11-16F7-419E-A274-06BA9BEB0DE0}">
   <ds:schemaRefs>
-    <ds:schemaRef ds:uri="http://schemas.microsoft.com/office/2006/metadata/properties"/>
-    <ds:schemaRef ds:uri="http://schemas.microsoft.com/office/infopath/2007/PartnerControls"/>
+    <ds:schemaRef ds:uri="http://schemas.microsoft.com/sharepoint/v3/contenttype/forms"/>
   </ds:schemaRefs>
 </ds:datastoreItem>
 </file>
</xml_diff>